<commit_message>
Updating documentation for v1.1.0 of the UV-5R.
</commit_message>
<xml_diff>
--- a/Documents/Configuration Release Notes UV-5R.docx
+++ b/Documents/Configuration Release Notes UV-5R.docx
@@ -57,7 +57,7 @@
                     <pic:cNvPicPr/>
                   </pic:nvPicPr>
                   <pic:blipFill>
-                    <a:blip r:embed="rId7">
+                    <a:blip r:embed="rId8">
                       <a:extLst>
                         <a:ext uri="{28A0092B-C50C-407E-A947-70E740481C1C}">
                           <a14:useLocalDpi xmlns:a14="http://schemas.microsoft.com/office/drawing/2010/main" val="0"/>
@@ -155,7 +155,7 @@
             </w:rPr>
             <w:fldChar w:fldCharType="separate"/>
           </w:r>
-          <w:hyperlink w:anchor="_Toc48667520" w:history="1">
+          <w:hyperlink w:anchor="_Toc48683062" w:history="1">
             <w:r>
               <w:rPr>
                 <w:rStyle w:val="Hyperlink"/>
@@ -182,7 +182,81 @@
                 <w:noProof/>
                 <w:webHidden/>
               </w:rPr>
-              <w:instrText xml:space="preserve"> PAGEREF _Toc48667520 \h </w:instrText>
+              <w:instrText xml:space="preserve"> PAGEREF _Toc48683062 \h </w:instrText>
+            </w:r>
+            <w:r>
+              <w:rPr>
+                <w:noProof/>
+                <w:webHidden/>
+              </w:rPr>
+            </w:r>
+            <w:r>
+              <w:rPr>
+                <w:noProof/>
+                <w:webHidden/>
+              </w:rPr>
+              <w:fldChar w:fldCharType="separate"/>
+            </w:r>
+            <w:r>
+              <w:rPr>
+                <w:noProof/>
+                <w:webHidden/>
+              </w:rPr>
+              <w:t>3</w:t>
+            </w:r>
+            <w:r>
+              <w:rPr>
+                <w:noProof/>
+                <w:webHidden/>
+              </w:rPr>
+              <w:fldChar w:fldCharType="end"/>
+            </w:r>
+          </w:hyperlink>
+        </w:p>
+        <w:p>
+          <w:pPr>
+            <w:pStyle w:val="TOC1"/>
+            <w:tabs>
+              <w:tab w:val="right" w:leader="dot" w:pos="10450"/>
+            </w:tabs>
+            <w:rPr>
+              <w:rFonts w:eastAsiaTheme="minorEastAsia"/>
+              <w:b w:val="0"/>
+              <w:bCs w:val="0"/>
+              <w:i w:val="0"/>
+              <w:iCs w:val="0"/>
+              <w:noProof/>
+              <w:lang w:eastAsia="en-GB"/>
+            </w:rPr>
+          </w:pPr>
+          <w:hyperlink w:anchor="_Toc48683063" w:history="1">
+            <w:r>
+              <w:rPr>
+                <w:rStyle w:val="Hyperlink"/>
+                <w:noProof/>
+              </w:rPr>
+              <w:t>Version 1.1.0</w:t>
+            </w:r>
+            <w:r>
+              <w:rPr>
+                <w:noProof/>
+                <w:webHidden/>
+              </w:rPr>
+              <w:tab/>
+            </w:r>
+            <w:r>
+              <w:rPr>
+                <w:noProof/>
+                <w:webHidden/>
+              </w:rPr>
+              <w:fldChar w:fldCharType="begin"/>
+            </w:r>
+            <w:r>
+              <w:rPr>
+                <w:noProof/>
+                <w:webHidden/>
+              </w:rPr>
+              <w:instrText xml:space="preserve"> PAGEREF _Toc48683063 \h </w:instrText>
             </w:r>
             <w:r>
               <w:rPr>
@@ -234,7 +308,7 @@
       <w:pPr>
         <w:pStyle w:val="Heading1"/>
       </w:pPr>
-      <w:bookmarkStart w:id="0" w:name="_Toc48667520"/>
+      <w:bookmarkStart w:id="0" w:name="_Toc48683062"/>
       <w:r>
         <w:lastRenderedPageBreak/>
         <w:t xml:space="preserve">Version </w:t>
@@ -449,10 +523,359 @@
       </w:tr>
     </w:tbl>
     <w:p/>
+    <w:p>
+      <w:pPr>
+        <w:pStyle w:val="Heading1"/>
+      </w:pPr>
+      <w:bookmarkStart w:id="1" w:name="_Toc48683063"/>
+      <w:r>
+        <w:t>Version 1.</w:t>
+      </w:r>
+      <w:r>
+        <w:t>1</w:t>
+      </w:r>
+      <w:r>
+        <w:t>.0</w:t>
+      </w:r>
+      <w:bookmarkEnd w:id="1"/>
+    </w:p>
+    <w:p/>
+    <w:tbl>
+      <w:tblPr>
+        <w:tblStyle w:val="TableGrid"/>
+        <w:tblW w:w="10485" w:type="dxa"/>
+        <w:tblLook w:val="04A0" w:firstRow="1" w:lastRow="0" w:firstColumn="1" w:lastColumn="0" w:noHBand="0" w:noVBand="1"/>
+      </w:tblPr>
+      <w:tblGrid>
+        <w:gridCol w:w="2094"/>
+        <w:gridCol w:w="8391"/>
+      </w:tblGrid>
+      <w:tr>
+        <w:tc>
+          <w:tcPr>
+            <w:tcW w:w="2094" w:type="dxa"/>
+          </w:tcPr>
+          <w:p>
+            <w:pPr>
+              <w:rPr>
+                <w:b/>
+                <w:bCs/>
+              </w:rPr>
+            </w:pPr>
+            <w:r>
+              <w:rPr>
+                <w:b/>
+                <w:bCs/>
+              </w:rPr>
+              <w:t>Version</w:t>
+            </w:r>
+          </w:p>
+        </w:tc>
+        <w:tc>
+          <w:tcPr>
+            <w:tcW w:w="8391" w:type="dxa"/>
+          </w:tcPr>
+          <w:p>
+            <w:r>
+              <w:t>v1.</w:t>
+            </w:r>
+            <w:r>
+              <w:t>1</w:t>
+            </w:r>
+            <w:r>
+              <w:t>.0</w:t>
+            </w:r>
+          </w:p>
+        </w:tc>
+      </w:tr>
+      <w:tr>
+        <w:tc>
+          <w:tcPr>
+            <w:tcW w:w="2094" w:type="dxa"/>
+          </w:tcPr>
+          <w:p>
+            <w:pPr>
+              <w:rPr>
+                <w:b/>
+                <w:bCs/>
+              </w:rPr>
+            </w:pPr>
+            <w:r>
+              <w:rPr>
+                <w:b/>
+                <w:bCs/>
+              </w:rPr>
+              <w:t>Author</w:t>
+            </w:r>
+          </w:p>
+        </w:tc>
+        <w:tc>
+          <w:tcPr>
+            <w:tcW w:w="8391" w:type="dxa"/>
+          </w:tcPr>
+          <w:p>
+            <w:r>
+              <w:t>Samuel Netherway</w:t>
+            </w:r>
+          </w:p>
+        </w:tc>
+      </w:tr>
+      <w:tr>
+        <w:tc>
+          <w:tcPr>
+            <w:tcW w:w="2094" w:type="dxa"/>
+          </w:tcPr>
+          <w:p>
+            <w:pPr>
+              <w:rPr>
+                <w:b/>
+                <w:bCs/>
+              </w:rPr>
+            </w:pPr>
+            <w:r>
+              <w:rPr>
+                <w:b/>
+                <w:bCs/>
+              </w:rPr>
+              <w:t>Release Date</w:t>
+            </w:r>
+          </w:p>
+        </w:tc>
+        <w:tc>
+          <w:tcPr>
+            <w:tcW w:w="8391" w:type="dxa"/>
+          </w:tcPr>
+          <w:p>
+            <w:r>
+              <w:t>18/08/2020</w:t>
+            </w:r>
+          </w:p>
+        </w:tc>
+      </w:tr>
+      <w:tr>
+        <w:tc>
+          <w:tcPr>
+            <w:tcW w:w="2094" w:type="dxa"/>
+          </w:tcPr>
+          <w:p>
+            <w:pPr>
+              <w:rPr>
+                <w:b/>
+                <w:bCs/>
+              </w:rPr>
+            </w:pPr>
+            <w:r>
+              <w:rPr>
+                <w:b/>
+                <w:bCs/>
+              </w:rPr>
+              <w:t>Intended Users</w:t>
+            </w:r>
+          </w:p>
+        </w:tc>
+        <w:tc>
+          <w:tcPr>
+            <w:tcW w:w="8391" w:type="dxa"/>
+          </w:tcPr>
+          <w:p>
+            <w:r>
+              <w:t>All Users</w:t>
+            </w:r>
+          </w:p>
+        </w:tc>
+      </w:tr>
+      <w:tr>
+        <w:tc>
+          <w:tcPr>
+            <w:tcW w:w="2094" w:type="dxa"/>
+          </w:tcPr>
+          <w:p>
+            <w:pPr>
+              <w:rPr>
+                <w:b/>
+                <w:bCs/>
+              </w:rPr>
+            </w:pPr>
+            <w:r>
+              <w:rPr>
+                <w:b/>
+                <w:bCs/>
+              </w:rPr>
+              <w:t>Changes</w:t>
+            </w:r>
+          </w:p>
+        </w:tc>
+        <w:tc>
+          <w:tcPr>
+            <w:tcW w:w="8391" w:type="dxa"/>
+          </w:tcPr>
+          <w:p>
+            <w:pPr>
+              <w:pStyle w:val="ListParagraph"/>
+              <w:numPr>
+                <w:ilvl w:val="0"/>
+                <w:numId w:val="1"/>
+              </w:numPr>
+            </w:pPr>
+            <w:r>
+              <w:t>Added UK Licence Free Radio Frequencies on memory channels 1 to 8.</w:t>
+            </w:r>
+          </w:p>
+          <w:p>
+            <w:pPr>
+              <w:pStyle w:val="ListParagraph"/>
+              <w:numPr>
+                <w:ilvl w:val="0"/>
+                <w:numId w:val="1"/>
+              </w:numPr>
+            </w:pPr>
+            <w:r>
+              <w:t>Removed all channel frequency pre-sets, i.e. only 1 through 8 are used.</w:t>
+            </w:r>
+          </w:p>
+        </w:tc>
+      </w:tr>
+      <w:tr>
+        <w:tc>
+          <w:tcPr>
+            <w:tcW w:w="2094" w:type="dxa"/>
+          </w:tcPr>
+          <w:p>
+            <w:pPr>
+              <w:rPr>
+                <w:b/>
+                <w:bCs/>
+              </w:rPr>
+            </w:pPr>
+            <w:r>
+              <w:rPr>
+                <w:b/>
+                <w:bCs/>
+              </w:rPr>
+              <w:t>Important Details</w:t>
+            </w:r>
+          </w:p>
+        </w:tc>
+        <w:tc>
+          <w:tcPr>
+            <w:tcW w:w="8391" w:type="dxa"/>
+          </w:tcPr>
+          <w:p>
+            <w:r>
+              <w:t>UK Licence Free Frequencies List:</w:t>
+            </w:r>
+          </w:p>
+          <w:p/>
+          <w:p>
+            <w:pPr>
+              <w:pStyle w:val="ListParagraph"/>
+              <w:numPr>
+                <w:ilvl w:val="0"/>
+                <w:numId w:val="1"/>
+              </w:numPr>
+            </w:pPr>
+            <w:r>
+              <w:t>Channel 1: 446.00625</w:t>
+            </w:r>
+          </w:p>
+          <w:p>
+            <w:pPr>
+              <w:pStyle w:val="ListParagraph"/>
+              <w:numPr>
+                <w:ilvl w:val="0"/>
+                <w:numId w:val="1"/>
+              </w:numPr>
+            </w:pPr>
+            <w:r>
+              <w:t>Channel 2: 446.01875</w:t>
+            </w:r>
+          </w:p>
+          <w:p>
+            <w:pPr>
+              <w:pStyle w:val="ListParagraph"/>
+              <w:numPr>
+                <w:ilvl w:val="0"/>
+                <w:numId w:val="1"/>
+              </w:numPr>
+            </w:pPr>
+            <w:r>
+              <w:t>Channel 3: 446.03125</w:t>
+            </w:r>
+          </w:p>
+          <w:p>
+            <w:pPr>
+              <w:pStyle w:val="ListParagraph"/>
+              <w:numPr>
+                <w:ilvl w:val="0"/>
+                <w:numId w:val="1"/>
+              </w:numPr>
+            </w:pPr>
+            <w:r>
+              <w:t>Channel 4: 446.04375</w:t>
+            </w:r>
+          </w:p>
+          <w:p>
+            <w:pPr>
+              <w:pStyle w:val="ListParagraph"/>
+              <w:numPr>
+                <w:ilvl w:val="0"/>
+                <w:numId w:val="1"/>
+              </w:numPr>
+            </w:pPr>
+            <w:r>
+              <w:t>Channel 5: 446.05625</w:t>
+            </w:r>
+          </w:p>
+          <w:p>
+            <w:pPr>
+              <w:pStyle w:val="ListParagraph"/>
+              <w:numPr>
+                <w:ilvl w:val="0"/>
+                <w:numId w:val="1"/>
+              </w:numPr>
+            </w:pPr>
+            <w:r>
+              <w:t>Channel 6: 446.06875</w:t>
+            </w:r>
+          </w:p>
+          <w:p>
+            <w:pPr>
+              <w:pStyle w:val="ListParagraph"/>
+              <w:numPr>
+                <w:ilvl w:val="0"/>
+                <w:numId w:val="1"/>
+              </w:numPr>
+            </w:pPr>
+            <w:r>
+              <w:t>Channel 7: 446.08125</w:t>
+            </w:r>
+          </w:p>
+          <w:p>
+            <w:pPr>
+              <w:pStyle w:val="ListParagraph"/>
+              <w:numPr>
+                <w:ilvl w:val="0"/>
+                <w:numId w:val="1"/>
+              </w:numPr>
+            </w:pPr>
+            <w:r>
+              <w:t>Channel 8: 446.09375</w:t>
+            </w:r>
+          </w:p>
+          <w:p/>
+          <w:p>
+            <w:r>
+              <w:t>All channels are pre-set to transmit on low power.</w:t>
+            </w:r>
+          </w:p>
+        </w:tc>
+      </w:tr>
+    </w:tbl>
+    <w:p/>
     <w:sectPr>
-      <w:headerReference w:type="default" r:id="rId8"/>
-      <w:footerReference w:type="even" r:id="rId9"/>
-      <w:footerReference w:type="default" r:id="rId10"/>
+      <w:headerReference w:type="default" r:id="rId9"/>
+      <w:footerReference w:type="even" r:id="rId10"/>
+      <w:footerReference w:type="default" r:id="rId11"/>
       <w:pgSz w:w="11900" w:h="16840"/>
       <w:pgMar w:top="720" w:right="720" w:bottom="720" w:left="720" w:header="708" w:footer="708" w:gutter="0"/>
       <w:cols w:space="708"/>
@@ -668,6 +1091,127 @@
     </w:pPr>
   </w:p>
 </w:hdr>
+</file>
+
+<file path=word/numbering.xml><?xml version="1.0" encoding="utf-8"?>
+<w:numbering xmlns:wpc="http://schemas.microsoft.com/office/word/2010/wordprocessingCanvas" xmlns:cx="http://schemas.microsoft.com/office/drawing/2014/chartex" xmlns:cx1="http://schemas.microsoft.com/office/drawing/2015/9/8/chartex" xmlns:cx2="http://schemas.microsoft.com/office/drawing/2015/10/21/chartex" xmlns:cx3="http://schemas.microsoft.com/office/drawing/2016/5/9/chartex" xmlns:cx4="http://schemas.microsoft.com/office/drawing/2016/5/10/chartex" xmlns:cx5="http://schemas.microsoft.com/office/drawing/2016/5/11/chartex" xmlns:cx6="http://schemas.microsoft.com/office/drawing/2016/5/12/chartex" xmlns:cx7="http://schemas.microsoft.com/office/drawing/2016/5/13/chartex" xmlns:cx8="http://schemas.microsoft.com/office/drawing/2016/5/14/chartex" xmlns:mc="http://schemas.openxmlformats.org/markup-compatibility/2006" xmlns:aink="http://schemas.microsoft.com/office/drawing/2016/ink" xmlns:am3d="http://schemas.microsoft.com/office/drawing/2017/model3d" xmlns:o="urn:schemas-microsoft-com:office:office" xmlns:r="http://schemas.openxmlformats.org/officeDocument/2006/relationships" xmlns:m="http://schemas.openxmlformats.org/officeDocument/2006/math" xmlns:v="urn:schemas-microsoft-com:vml" xmlns:wp14="http://schemas.microsoft.com/office/word/2010/wordprocessingDrawing" xmlns:wp="http://schemas.openxmlformats.org/drawingml/2006/wordprocessingDrawing" xmlns:w10="urn:schemas-microsoft-com:office:word" xmlns:w="http://schemas.openxmlformats.org/wordprocessingml/2006/main" xmlns:w14="http://schemas.microsoft.com/office/word/2010/wordml" xmlns:w15="http://schemas.microsoft.com/office/word/2012/wordml" xmlns:w16cex="http://schemas.microsoft.com/office/word/2018/wordml/cex" xmlns:w16cid="http://schemas.microsoft.com/office/word/2016/wordml/cid" xmlns:w16="http://schemas.microsoft.com/office/word/2018/wordml" xmlns:w16se="http://schemas.microsoft.com/office/word/2015/wordml/symex" xmlns:wpg="http://schemas.microsoft.com/office/word/2010/wordprocessingGroup" xmlns:wpi="http://schemas.microsoft.com/office/word/2010/wordprocessingInk" xmlns:wne="http://schemas.microsoft.com/office/word/2006/wordml" xmlns:wps="http://schemas.microsoft.com/office/word/2010/wordprocessingShape" mc:Ignorable="w14 w15 w16se w16cid w16 w16cex wp14">
+  <w:abstractNum w:abstractNumId="0" w15:restartNumberingAfterBreak="0">
+    <w:nsid w:val="04C768EA"/>
+    <w:multiLevelType w:val="hybridMultilevel"/>
+    <w:tmpl w:val="374A8080"/>
+    <w:lvl w:ilvl="0" w:tplc="08090001">
+      <w:start w:val="1"/>
+      <w:numFmt w:val="bullet"/>
+      <w:lvlText w:val=""/>
+      <w:lvlJc w:val="left"/>
+      <w:pPr>
+        <w:ind w:left="360" w:hanging="360"/>
+      </w:pPr>
+      <w:rPr>
+        <w:rFonts w:ascii="Symbol" w:hAnsi="Symbol" w:hint="default"/>
+      </w:rPr>
+    </w:lvl>
+    <w:lvl w:ilvl="1" w:tplc="08090003" w:tentative="1">
+      <w:start w:val="1"/>
+      <w:numFmt w:val="bullet"/>
+      <w:lvlText w:val="o"/>
+      <w:lvlJc w:val="left"/>
+      <w:pPr>
+        <w:ind w:left="1080" w:hanging="360"/>
+      </w:pPr>
+      <w:rPr>
+        <w:rFonts w:ascii="Courier New" w:hAnsi="Courier New" w:hint="default"/>
+      </w:rPr>
+    </w:lvl>
+    <w:lvl w:ilvl="2" w:tplc="08090005" w:tentative="1">
+      <w:start w:val="1"/>
+      <w:numFmt w:val="bullet"/>
+      <w:lvlText w:val=""/>
+      <w:lvlJc w:val="left"/>
+      <w:pPr>
+        <w:ind w:left="1800" w:hanging="360"/>
+      </w:pPr>
+      <w:rPr>
+        <w:rFonts w:ascii="Wingdings" w:hAnsi="Wingdings" w:hint="default"/>
+      </w:rPr>
+    </w:lvl>
+    <w:lvl w:ilvl="3" w:tplc="08090001" w:tentative="1">
+      <w:start w:val="1"/>
+      <w:numFmt w:val="bullet"/>
+      <w:lvlText w:val=""/>
+      <w:lvlJc w:val="left"/>
+      <w:pPr>
+        <w:ind w:left="2520" w:hanging="360"/>
+      </w:pPr>
+      <w:rPr>
+        <w:rFonts w:ascii="Symbol" w:hAnsi="Symbol" w:hint="default"/>
+      </w:rPr>
+    </w:lvl>
+    <w:lvl w:ilvl="4" w:tplc="08090003" w:tentative="1">
+      <w:start w:val="1"/>
+      <w:numFmt w:val="bullet"/>
+      <w:lvlText w:val="o"/>
+      <w:lvlJc w:val="left"/>
+      <w:pPr>
+        <w:ind w:left="3240" w:hanging="360"/>
+      </w:pPr>
+      <w:rPr>
+        <w:rFonts w:ascii="Courier New" w:hAnsi="Courier New" w:hint="default"/>
+      </w:rPr>
+    </w:lvl>
+    <w:lvl w:ilvl="5" w:tplc="08090005" w:tentative="1">
+      <w:start w:val="1"/>
+      <w:numFmt w:val="bullet"/>
+      <w:lvlText w:val=""/>
+      <w:lvlJc w:val="left"/>
+      <w:pPr>
+        <w:ind w:left="3960" w:hanging="360"/>
+      </w:pPr>
+      <w:rPr>
+        <w:rFonts w:ascii="Wingdings" w:hAnsi="Wingdings" w:hint="default"/>
+      </w:rPr>
+    </w:lvl>
+    <w:lvl w:ilvl="6" w:tplc="08090001" w:tentative="1">
+      <w:start w:val="1"/>
+      <w:numFmt w:val="bullet"/>
+      <w:lvlText w:val=""/>
+      <w:lvlJc w:val="left"/>
+      <w:pPr>
+        <w:ind w:left="4680" w:hanging="360"/>
+      </w:pPr>
+      <w:rPr>
+        <w:rFonts w:ascii="Symbol" w:hAnsi="Symbol" w:hint="default"/>
+      </w:rPr>
+    </w:lvl>
+    <w:lvl w:ilvl="7" w:tplc="08090003" w:tentative="1">
+      <w:start w:val="1"/>
+      <w:numFmt w:val="bullet"/>
+      <w:lvlText w:val="o"/>
+      <w:lvlJc w:val="left"/>
+      <w:pPr>
+        <w:ind w:left="5400" w:hanging="360"/>
+      </w:pPr>
+      <w:rPr>
+        <w:rFonts w:ascii="Courier New" w:hAnsi="Courier New" w:hint="default"/>
+      </w:rPr>
+    </w:lvl>
+    <w:lvl w:ilvl="8" w:tplc="08090005" w:tentative="1">
+      <w:start w:val="1"/>
+      <w:numFmt w:val="bullet"/>
+      <w:lvlText w:val=""/>
+      <w:lvlJc w:val="left"/>
+      <w:pPr>
+        <w:ind w:left="6120" w:hanging="360"/>
+      </w:pPr>
+      <w:rPr>
+        <w:rFonts w:ascii="Wingdings" w:hAnsi="Wingdings" w:hint="default"/>
+      </w:rPr>
+    </w:lvl>
+  </w:abstractNum>
+  <w:num w:numId="1">
+    <w:abstractNumId w:val="0"/>
+  </w:num>
+</w:numbering>
 </file>
 
 <file path=word/styles.xml><?xml version="1.0" encoding="utf-8"?>
@@ -1380,6 +1924,17 @@
       </w:tblBorders>
     </w:tblPr>
   </w:style>
+  <w:style w:type="paragraph" w:styleId="ListParagraph">
+    <w:name w:val="List Paragraph"/>
+    <w:basedOn w:val="Normal"/>
+    <w:uiPriority w:val="34"/>
+    <w:qFormat/>
+    <w:rsid w:val="00160E08"/>
+    <w:pPr>
+      <w:ind w:left="720"/>
+      <w:contextualSpacing/>
+    </w:pPr>
+  </w:style>
 </w:styles>
 </file>
 

</xml_diff>